<commit_message>
removendo requisitos que envolvem exames
</commit_message>
<xml_diff>
--- a/User Requirements.docx
+++ b/User Requirements.docx
@@ -58,7 +58,7 @@
           <w:rtl w:val="0"/>
         </w:rPr>
         <w:tab/>
-        <w:t xml:space="preserve">As principais necessidades de uma clínica médica que precisam ser supridas por um sistema de informação são, por exemplo, o cadastro de pacientes, o cadastro de médicos e de suas especialidades, o agendamento e a realização de consultas, a prescrição de medicamentos, a requisição de exames, entre outras. Entretanto, é possível dizer que tudo gira em torno da consulta, pois é a partir da consulta que o paciente consegue ter acesso a um tratamento adequado, recebendo os remédios de acordo com um especialista da área e fazendo os exames necessários para que o profissional da saúde chegue a um diagnóstico mais preciso.</w:t>
+        <w:t xml:space="preserve">As principais necessidades de uma clínica médica que precisam ser supridas por um sistema de informação são, por exemplo, o cadastro de pacientes, o cadastro de médicos e de suas especialidades, o agendamento e a realização de consultas, a prescrição de medicamentos, entre outras. Entretanto, é possível dizer que tudo gira em torno da consulta, pois é a partir da consulta que o paciente consegue ter acesso a um tratamento adequado, recebendo os remédios de acordo com um especialista da área.</w:t>
       </w:r>
     </w:p>
     <w:p>
@@ -167,7 +167,7 @@
           <w:rtl w:val="0"/>
         </w:rPr>
         <w:tab/>
-        <w:t xml:space="preserve">Cada médico poderá realizar as consultas agendadas para ele. Na consulta, o médico poderá descrever o que o paciente relata para auxiliar no diagnóstico, bem como consultar o histórico de consultas do paciente, assim como exames feitos, remédios prescritos e atestados emitidos.</w:t>
+        <w:t xml:space="preserve">Cada médico poderá realizar as consultas agendadas para ele. Na consulta, o médico poderá descrever o que o paciente relata para auxiliar no diagnóstico, bem como consultar o histórico de consultas do paciente, assim como remédios prescritos e atestados emitidos.</w:t>
       </w:r>
     </w:p>
     <w:p>
@@ -284,25 +284,6 @@
         <w:rPr>
           <w:rtl w:val="0"/>
         </w:rPr>
-        <w:t xml:space="preserve">Falta de controle sobre quais exames são requisitados por um determinado médico e para um determinado paciente.</w:t>
-      </w:r>
-    </w:p>
-    <w:p>
-      <w:pPr>
-        <w:numPr>
-          <w:ilvl w:val="0"/>
-          <w:numId w:val="2"/>
-        </w:numPr>
-        <w:ind w:left="720" w:hanging="360"/>
-        <w:jc w:val="both"/>
-        <w:rPr>
-          <w:u w:val="none"/>
-        </w:rPr>
-      </w:pPr>
-      <w:r>
-        <w:rPr>
-          <w:rtl w:val="0"/>
-        </w:rPr>
         <w:t xml:space="preserve">Falta de controle sobre atestados emitidos por um determinado médico e para um determinado paciente.</w:t>
       </w:r>
     </w:p>
@@ -437,7 +418,7 @@
         <w:rPr>
           <w:rtl w:val="0"/>
         </w:rPr>
-        <w:t xml:space="preserve">Deverá existir uma área para cadastrar exames.</w:t>
+        <w:t xml:space="preserve">Deverá existir uma área para realizar o agendamento de consultas, respeitando a data e o horário de cada consulta. Ou seja, não poderão ser marcadas duas consultas para o mesmo médico no mesmo horário e nem para o mesmo paciente.</w:t>
       </w:r>
     </w:p>
     <w:p>
@@ -456,7 +437,7 @@
         <w:rPr>
           <w:rtl w:val="0"/>
         </w:rPr>
-        <w:t xml:space="preserve">Deverá existir uma área para realizar o agendamento de consultas, respeitando a data e o horário de cada consulta. Ou seja, não poderão ser marcadas duas consultas para o mesmo médico no mesmo horário e nem para o mesmo paciente.</w:t>
+        <w:t xml:space="preserve">Deverá existir uma área para o médico realizar a consulta, preenchendo dados sobre a consulta atual e também consultando o histórico de consultas do paciente.</w:t>
       </w:r>
     </w:p>
     <w:p>
@@ -475,45 +456,7 @@
         <w:rPr>
           <w:rtl w:val="0"/>
         </w:rPr>
-        <w:t xml:space="preserve">Deverá existir uma área para o médico realizar a consulta, preenchendo dados sobre a consulta atual e também consultando o histórico de consultas do paciente.</w:t>
-      </w:r>
-    </w:p>
-    <w:p>
-      <w:pPr>
-        <w:numPr>
-          <w:ilvl w:val="0"/>
-          <w:numId w:val="1"/>
-        </w:numPr>
-        <w:ind w:left="720" w:hanging="360"/>
-        <w:jc w:val="both"/>
-        <w:rPr>
-          <w:u w:val="none"/>
-        </w:rPr>
-      </w:pPr>
-      <w:r>
-        <w:rPr>
-          <w:rtl w:val="0"/>
-        </w:rPr>
         <w:t xml:space="preserve">Ainda na área de realização de consulta, deverá existir uma área para o médico prescrever medicamentos para o paciente.</w:t>
-      </w:r>
-    </w:p>
-    <w:p>
-      <w:pPr>
-        <w:numPr>
-          <w:ilvl w:val="0"/>
-          <w:numId w:val="1"/>
-        </w:numPr>
-        <w:ind w:left="720" w:hanging="360"/>
-        <w:jc w:val="both"/>
-        <w:rPr>
-          <w:u w:val="none"/>
-        </w:rPr>
-      </w:pPr>
-      <w:r>
-        <w:rPr>
-          <w:rtl w:val="0"/>
-        </w:rPr>
-        <w:t xml:space="preserve">Ainda na área de realização da consulta, deverá existir uma área para o médico requisitar exames para o paciente.</w:t>
       </w:r>
     </w:p>
     <w:p>
@@ -1341,174 +1284,6 @@
                 <w:rtl w:val="0"/>
               </w:rPr>
               <w:t xml:space="preserve">RF08</w:t>
-            </w:r>
-          </w:p>
-        </w:tc>
-        <w:tc>
-          <w:tcPr>
-            <w:shd w:fill="auto" w:val="clear"/>
-            <w:tcMar>
-              <w:top w:w="100.0" w:type="dxa"/>
-              <w:left w:w="100.0" w:type="dxa"/>
-              <w:bottom w:w="100.0" w:type="dxa"/>
-              <w:right w:w="100.0" w:type="dxa"/>
-            </w:tcMar>
-            <w:vAlign w:val="top"/>
-          </w:tcPr>
-          <w:p>
-            <w:pPr>
-              <w:widowControl w:val="0"/>
-              <w:spacing w:line="240" w:lineRule="auto"/>
-              <w:jc w:val="center"/>
-              <w:rPr/>
-            </w:pPr>
-            <w:r>
-              <w:rPr>
-                <w:rtl w:val="0"/>
-              </w:rPr>
-              <w:t xml:space="preserve">Cadastro de exames</w:t>
-            </w:r>
-          </w:p>
-        </w:tc>
-        <w:tc>
-          <w:tcPr>
-            <w:shd w:fill="auto" w:val="clear"/>
-            <w:tcMar>
-              <w:top w:w="100.0" w:type="dxa"/>
-              <w:left w:w="100.0" w:type="dxa"/>
-              <w:bottom w:w="100.0" w:type="dxa"/>
-              <w:right w:w="100.0" w:type="dxa"/>
-            </w:tcMar>
-            <w:vAlign w:val="top"/>
-          </w:tcPr>
-          <w:p>
-            <w:pPr>
-              <w:widowControl w:val="0"/>
-              <w:spacing w:line="240" w:lineRule="auto"/>
-              <w:jc w:val="both"/>
-              <w:rPr/>
-            </w:pPr>
-            <w:r>
-              <w:rPr>
-                <w:rtl w:val="0"/>
-              </w:rPr>
-              <w:t xml:space="preserve">Deverá existir uma área que permita o cadastro de exames, informando o nome do exame.</w:t>
-            </w:r>
-          </w:p>
-        </w:tc>
-      </w:tr>
-      <w:tr>
-        <w:trPr>
-          <w:cantSplit w:val="0"/>
-          <w:tblHeader w:val="0"/>
-        </w:trPr>
-        <w:tc>
-          <w:tcPr>
-            <w:shd w:fill="auto" w:val="clear"/>
-            <w:tcMar>
-              <w:top w:w="100.0" w:type="dxa"/>
-              <w:left w:w="100.0" w:type="dxa"/>
-              <w:bottom w:w="100.0" w:type="dxa"/>
-              <w:right w:w="100.0" w:type="dxa"/>
-            </w:tcMar>
-            <w:vAlign w:val="top"/>
-          </w:tcPr>
-          <w:p>
-            <w:pPr>
-              <w:widowControl w:val="0"/>
-              <w:spacing w:line="240" w:lineRule="auto"/>
-              <w:jc w:val="center"/>
-              <w:rPr/>
-            </w:pPr>
-            <w:r>
-              <w:rPr>
-                <w:rtl w:val="0"/>
-              </w:rPr>
-              <w:t xml:space="preserve">RF09</w:t>
-            </w:r>
-          </w:p>
-        </w:tc>
-        <w:tc>
-          <w:tcPr>
-            <w:shd w:fill="auto" w:val="clear"/>
-            <w:tcMar>
-              <w:top w:w="100.0" w:type="dxa"/>
-              <w:left w:w="100.0" w:type="dxa"/>
-              <w:bottom w:w="100.0" w:type="dxa"/>
-              <w:right w:w="100.0" w:type="dxa"/>
-            </w:tcMar>
-            <w:vAlign w:val="top"/>
-          </w:tcPr>
-          <w:p>
-            <w:pPr>
-              <w:widowControl w:val="0"/>
-              <w:spacing w:line="240" w:lineRule="auto"/>
-              <w:jc w:val="center"/>
-              <w:rPr/>
-            </w:pPr>
-            <w:r>
-              <w:rPr>
-                <w:rtl w:val="0"/>
-              </w:rPr>
-              <w:t xml:space="preserve">Requisição de exames</w:t>
-            </w:r>
-          </w:p>
-        </w:tc>
-        <w:tc>
-          <w:tcPr>
-            <w:shd w:fill="auto" w:val="clear"/>
-            <w:tcMar>
-              <w:top w:w="100.0" w:type="dxa"/>
-              <w:left w:w="100.0" w:type="dxa"/>
-              <w:bottom w:w="100.0" w:type="dxa"/>
-              <w:right w:w="100.0" w:type="dxa"/>
-            </w:tcMar>
-            <w:vAlign w:val="top"/>
-          </w:tcPr>
-          <w:p>
-            <w:pPr>
-              <w:widowControl w:val="0"/>
-              <w:spacing w:line="240" w:lineRule="auto"/>
-              <w:jc w:val="both"/>
-              <w:rPr/>
-            </w:pPr>
-            <w:r>
-              <w:rPr>
-                <w:rtl w:val="0"/>
-              </w:rPr>
-              <w:t xml:space="preserve">A partir da realização da consulta, deverá existir uma área onde o médico possa realizar a requisição de exames. Cada requisição deverá requisitar um único exame. Ao solicitar a requisição de um determinado exame, o médico deverá detalhar o que precisa ser feito no exame. Exemplo: requisitar um exame de raio x do braço esquerdo do paciente.</w:t>
-            </w:r>
-          </w:p>
-        </w:tc>
-      </w:tr>
-      <w:tr>
-        <w:trPr>
-          <w:cantSplit w:val="0"/>
-          <w:tblHeader w:val="0"/>
-        </w:trPr>
-        <w:tc>
-          <w:tcPr>
-            <w:shd w:fill="auto" w:val="clear"/>
-            <w:tcMar>
-              <w:top w:w="100.0" w:type="dxa"/>
-              <w:left w:w="100.0" w:type="dxa"/>
-              <w:bottom w:w="100.0" w:type="dxa"/>
-              <w:right w:w="100.0" w:type="dxa"/>
-            </w:tcMar>
-            <w:vAlign w:val="top"/>
-          </w:tcPr>
-          <w:p>
-            <w:pPr>
-              <w:widowControl w:val="0"/>
-              <w:spacing w:line="240" w:lineRule="auto"/>
-              <w:jc w:val="center"/>
-              <w:rPr/>
-            </w:pPr>
-            <w:r>
-              <w:rPr>
-                <w:rtl w:val="0"/>
-              </w:rPr>
-              <w:t xml:space="preserve">RF10</w:t>
             </w:r>
           </w:p>
         </w:tc>

</xml_diff>

<commit_message>
reescrevendo requisitos sobre prescrição de medicamentos
</commit_message>
<xml_diff>
--- a/User Requirements.docx
+++ b/User Requirements.docx
@@ -1225,7 +1225,7 @@
               <w:rPr>
                 <w:rtl w:val="0"/>
               </w:rPr>
-              <w:t xml:space="preserve">Prescrição de receitas</w:t>
+              <w:t xml:space="preserve">Prescrição de medicamentos</w:t>
             </w:r>
           </w:p>
         </w:tc>
@@ -1251,7 +1251,7 @@
               <w:rPr>
                 <w:rtl w:val="0"/>
               </w:rPr>
-              <w:t xml:space="preserve">A partir da realização da consulta, deverá existir uma área onde o médico possa realizar a prescrição de receitas. Cada receita deverá possuir pelo menos um medicamento e poderá possuir vários medicamentos. Para cada medicamento prescrito, o médico deverá informar a posologia (quantidade de vezes com que o paciente deverá utilizar o medicamento por dia, e também a duração, em dias, do tratamento). O médico poderá prescrever quantas receitas forem necessárias por consulta.</w:t>
+              <w:t xml:space="preserve">A partir da realização da consulta, deverá existir uma área onde o médico possa realizar a prescrição de medicamentos, somente se necessário. Para cada medicamento prescrito, o médico deverá informar a posologia (quantidade de vezes com que o paciente deverá utilizar o medicamento por dia) e também a duração, em dias, do tratamento.</w:t>
             </w:r>
           </w:p>
         </w:tc>

</xml_diff>

<commit_message>
removendo funcionalidade de atestados
</commit_message>
<xml_diff>
--- a/User Requirements.docx
+++ b/User Requirements.docx
@@ -167,7 +167,7 @@
           <w:rtl w:val="0"/>
         </w:rPr>
         <w:tab/>
-        <w:t xml:space="preserve">Cada médico poderá realizar as consultas agendadas para ele. Na consulta, o médico poderá descrever o que o paciente relata para auxiliar no diagnóstico, bem como consultar o histórico de consultas do paciente, assim como remédios prescritos e atestados emitidos.</w:t>
+        <w:t xml:space="preserve">Cada médico poderá realizar as consultas agendadas para ele. Na consulta, o médico poderá descrever o que o paciente relata para auxiliar no diagnóstico, bem como consultar o histórico de consultas do paciente, assim como remédios prescritos.</w:t>
       </w:r>
     </w:p>
     <w:p>
@@ -270,25 +270,6 @@
     </w:p>
     <w:p>
       <w:pPr>
-        <w:numPr>
-          <w:ilvl w:val="0"/>
-          <w:numId w:val="2"/>
-        </w:numPr>
-        <w:ind w:left="720" w:hanging="360"/>
-        <w:jc w:val="both"/>
-        <w:rPr>
-          <w:u w:val="none"/>
-        </w:rPr>
-      </w:pPr>
-      <w:r>
-        <w:rPr>
-          <w:rtl w:val="0"/>
-        </w:rPr>
-        <w:t xml:space="preserve">Falta de controle sobre atestados emitidos por um determinado médico e para um determinado paciente.</w:t>
-      </w:r>
-    </w:p>
-    <w:p>
-      <w:pPr>
         <w:jc w:val="both"/>
         <w:rPr>
           <w:b w:val="1"/>
@@ -457,25 +438,6 @@
           <w:rtl w:val="0"/>
         </w:rPr>
         <w:t xml:space="preserve">Ainda na área de realização de consulta, deverá existir uma área para o médico prescrever medicamentos para o paciente.</w:t>
-      </w:r>
-    </w:p>
-    <w:p>
-      <w:pPr>
-        <w:numPr>
-          <w:ilvl w:val="0"/>
-          <w:numId w:val="1"/>
-        </w:numPr>
-        <w:ind w:left="720" w:hanging="360"/>
-        <w:jc w:val="both"/>
-        <w:rPr>
-          <w:u w:val="none"/>
-        </w:rPr>
-      </w:pPr>
-      <w:r>
-        <w:rPr>
-          <w:rtl w:val="0"/>
-        </w:rPr>
-        <w:t xml:space="preserve">Ainda na área de realização da consulta, deverá existir uma área para o médico emitir atestados médicos para o paciente.</w:t>
       </w:r>
     </w:p>
     <w:p>
@@ -1083,7 +1045,7 @@
               <w:rPr>
                 <w:rtl w:val="0"/>
               </w:rPr>
-              <w:t xml:space="preserve">Deverá existir uma área que permita que o médico realize a consulta. Para realizar a consulta, o médico deverá selecionar a consulta que deseja realizar. Após selecionada, o médico terá acesso ao histórico de consultas, atestados e prescrições de medicamentos do paciente. Ainda, deverá existir um campo de livre digitação disponível para que o médico faça a descrição da consulta em realização, informando quaisquer informações relacionadas ao atendimento do paciente, como altura, peso, doenças crônicas, cirurgias, alergia a medicamentos, etc. Ao fim da consulta, o médico deverá finalizar a consulta.</w:t>
+              <w:t xml:space="preserve">Deverá existir uma área que permita que o médico realize a consulta. Para realizar a consulta, o médico deverá selecionar a consulta que deseja realizar. Após selecionada, o médico terá acesso ao histórico de consultas e prescrições de medicamentos do paciente. Ainda, deverá existir um campo de livre digitação disponível para que o médico faça a descrição da consulta em realização, informando quaisquer informações relacionadas ao atendimento do paciente, como altura, peso, doenças crônicas, cirurgias, alergia a medicamentos, etc. Ao fim da consulta, o médico deverá finalizar a consulta.</w:t>
             </w:r>
           </w:p>
         </w:tc>
@@ -1252,90 +1214,6 @@
                 <w:rtl w:val="0"/>
               </w:rPr>
               <w:t xml:space="preserve">A partir da realização da consulta, deverá existir uma área onde o médico possa realizar a prescrição de medicamentos, somente se necessário. Para cada medicamento prescrito, o médico deverá informar a posologia (quantidade de vezes com que o paciente deverá utilizar o medicamento por dia) e também a duração, em dias, do tratamento.</w:t>
-            </w:r>
-          </w:p>
-        </w:tc>
-      </w:tr>
-      <w:tr>
-        <w:trPr>
-          <w:cantSplit w:val="0"/>
-          <w:tblHeader w:val="0"/>
-        </w:trPr>
-        <w:tc>
-          <w:tcPr>
-            <w:shd w:fill="auto" w:val="clear"/>
-            <w:tcMar>
-              <w:top w:w="100.0" w:type="dxa"/>
-              <w:left w:w="100.0" w:type="dxa"/>
-              <w:bottom w:w="100.0" w:type="dxa"/>
-              <w:right w:w="100.0" w:type="dxa"/>
-            </w:tcMar>
-            <w:vAlign w:val="top"/>
-          </w:tcPr>
-          <w:p>
-            <w:pPr>
-              <w:widowControl w:val="0"/>
-              <w:spacing w:line="240" w:lineRule="auto"/>
-              <w:jc w:val="center"/>
-              <w:rPr/>
-            </w:pPr>
-            <w:r>
-              <w:rPr>
-                <w:rtl w:val="0"/>
-              </w:rPr>
-              <w:t xml:space="preserve">RF08</w:t>
-            </w:r>
-          </w:p>
-        </w:tc>
-        <w:tc>
-          <w:tcPr>
-            <w:shd w:fill="auto" w:val="clear"/>
-            <w:tcMar>
-              <w:top w:w="100.0" w:type="dxa"/>
-              <w:left w:w="100.0" w:type="dxa"/>
-              <w:bottom w:w="100.0" w:type="dxa"/>
-              <w:right w:w="100.0" w:type="dxa"/>
-            </w:tcMar>
-            <w:vAlign w:val="top"/>
-          </w:tcPr>
-          <w:p>
-            <w:pPr>
-              <w:widowControl w:val="0"/>
-              <w:spacing w:line="240" w:lineRule="auto"/>
-              <w:jc w:val="center"/>
-              <w:rPr/>
-            </w:pPr>
-            <w:r>
-              <w:rPr>
-                <w:rtl w:val="0"/>
-              </w:rPr>
-              <w:t xml:space="preserve">Emissão de atestados</w:t>
-            </w:r>
-          </w:p>
-        </w:tc>
-        <w:tc>
-          <w:tcPr>
-            <w:shd w:fill="auto" w:val="clear"/>
-            <w:tcMar>
-              <w:top w:w="100.0" w:type="dxa"/>
-              <w:left w:w="100.0" w:type="dxa"/>
-              <w:bottom w:w="100.0" w:type="dxa"/>
-              <w:right w:w="100.0" w:type="dxa"/>
-            </w:tcMar>
-            <w:vAlign w:val="top"/>
-          </w:tcPr>
-          <w:p>
-            <w:pPr>
-              <w:widowControl w:val="0"/>
-              <w:spacing w:line="240" w:lineRule="auto"/>
-              <w:jc w:val="both"/>
-              <w:rPr/>
-            </w:pPr>
-            <w:r>
-              <w:rPr>
-                <w:rtl w:val="0"/>
-              </w:rPr>
-              <w:t xml:space="preserve">A partir da realização da consulta, deverá existir uma área onde o médico possa realizar a emissão de um atestado (só será possível gerar um atestado por consulta). Para realizar a emissão do atestado, o médico deverá informar o CID (código internacional de doença) e o período do atestado, em dias.</w:t>
             </w:r>
           </w:p>
         </w:tc>

</xml_diff>

<commit_message>
códigos para especialidades e medicamentos
</commit_message>
<xml_diff>
--- a/User Requirements.docx
+++ b/User Requirements.docx
@@ -793,7 +793,7 @@
               <w:rPr>
                 <w:rtl w:val="0"/>
               </w:rPr>
-              <w:t xml:space="preserve">Deverá existir uma área que permita o cadastro de especialidade médica, informando o nome da especialidade médica.</w:t>
+              <w:t xml:space="preserve">Deverá existir uma área que permita o cadastro de especialidade médica, informando o nome da especialidade médica. Para identificar a especialidade, o sistema deverá gerar um código.</w:t>
             </w:r>
           </w:p>
         </w:tc>
@@ -1129,7 +1129,7 @@
               <w:rPr>
                 <w:rtl w:val="0"/>
               </w:rPr>
-              <w:t xml:space="preserve">Deverá existir uma área que permita o cadastro de medicamentos, informando o nome do medicamento.</w:t>
+              <w:t xml:space="preserve">Deverá existir uma área que permita o cadastro de medicamentos, informando o nome do medicamento. Para identificar o medicamento, o sistema deverá gerar um código.</w:t>
             </w:r>
           </w:p>
         </w:tc>

</xml_diff>

<commit_message>
adicionando modelo lógico relacional
</commit_message>
<xml_diff>
--- a/User Requirements.docx
+++ b/User Requirements.docx
@@ -399,7 +399,7 @@
         <w:rPr>
           <w:rtl w:val="0"/>
         </w:rPr>
-        <w:t xml:space="preserve">Deverá existir uma área para realizar o agendamento de consultas, respeitando a data e o horário de cada consulta. Ou seja, não poderão ser marcadas duas consultas para o mesmo médico no mesmo horário e nem para o mesmo paciente.</w:t>
+        <w:t xml:space="preserve">Deverá existir uma área para realizar o agendamento de consultas, respeitando a data e o horário de cada consulta. Ou seja, não deverá ser possível agendar mais de uma consulta de um paciente com o mesmo médico no mesmo dia.</w:t>
       </w:r>
     </w:p>
     <w:p>
@@ -961,7 +961,7 @@
               <w:rPr>
                 <w:rtl w:val="0"/>
               </w:rPr>
-              <w:t xml:space="preserve">Deverá existir uma área que permita o agendamento de consultas. Para agendar uma consulta, deverá ser informado o paciente, o médico, a data da consulta, a hora de início da consulta. Cada consulta deverá possuir duração de 60 minutos, sendo assim, deverá ser registrada a hora de término da consulta (horário início da consulta, acrescido de 60 minutos).</w:t>
+              <w:t xml:space="preserve">Deverá existir uma área que permita o agendamento de consultas. Para agendar uma consulta, deverá ser informado o paciente, o médico, a data da consulta e a hora de início da consulta. Cada consulta deverá possuir duração de 60 minutos, sendo assim, deverá ser registrada a hora de término da consulta (horário início da consulta, acrescido de 60 minutos). Não deverá ser possível agendar mais de uma consulta de um paciente com o mesmo médico no mesmo dia.</w:t>
             </w:r>
           </w:p>
         </w:tc>
@@ -1219,6 +1219,36 @@
         </w:tc>
       </w:tr>
     </w:tbl>
+    <w:p>
+      <w:pPr>
+        <w:rPr/>
+      </w:pPr>
+      <w:r>
+        <w:rPr>
+          <w:rtl w:val="0"/>
+        </w:rPr>
+      </w:r>
+    </w:p>
+    <w:p>
+      <w:pPr>
+        <w:rPr/>
+      </w:pPr>
+      <w:r>
+        <w:rPr>
+          <w:rtl w:val="0"/>
+        </w:rPr>
+      </w:r>
+    </w:p>
+    <w:p>
+      <w:pPr>
+        <w:rPr/>
+      </w:pPr>
+      <w:r>
+        <w:rPr>
+          <w:rtl w:val="0"/>
+        </w:rPr>
+      </w:r>
+    </w:p>
     <w:p>
       <w:pPr>
         <w:rPr/>

</xml_diff>